<commit_message>
Added small changes to code, and added software part of the documentation
</commit_message>
<xml_diff>
--- a/Dokumentaciq.docx
+++ b/Dokumentaciq.docx
@@ -1,6 +1,6 @@
 
 <file path=word/document.xml><?xml version="1.0" encoding="utf-8"?>
-<w:document xmlns:wpc="http://schemas.microsoft.com/office/word/2010/wordprocessingCanvas" xmlns:cx="http://schemas.microsoft.com/office/drawing/2014/chartex" xmlns:mc="http://schemas.openxmlformats.org/markup-compatibility/2006" xmlns:o="urn:schemas-microsoft-com:office:office" xmlns:r="http://schemas.openxmlformats.org/officeDocument/2006/relationships" xmlns:m="http://schemas.openxmlformats.org/officeDocument/2006/math" xmlns:v="urn:schemas-microsoft-com:vml" xmlns:wp14="http://schemas.microsoft.com/office/word/2010/wordprocessingDrawing" xmlns:wp="http://schemas.openxmlformats.org/drawingml/2006/wordprocessingDrawing" xmlns:w10="urn:schemas-microsoft-com:office:word" xmlns:w="http://schemas.openxmlformats.org/wordprocessingml/2006/main" xmlns:w14="http://schemas.microsoft.com/office/word/2010/wordml" xmlns:w15="http://schemas.microsoft.com/office/word/2012/wordml" xmlns:w16se="http://schemas.microsoft.com/office/word/2015/wordml/symex" xmlns:wpg="http://schemas.microsoft.com/office/word/2010/wordprocessingGroup" xmlns:wpi="http://schemas.microsoft.com/office/word/2010/wordprocessingInk" xmlns:wne="http://schemas.microsoft.com/office/word/2006/wordml" xmlns:wps="http://schemas.microsoft.com/office/word/2010/wordprocessingShape" mc:Ignorable="w14 w15 w16se wp14">
+<w:document xmlns:wpc="http://schemas.microsoft.com/office/word/2010/wordprocessingCanvas" xmlns:cx="http://schemas.microsoft.com/office/drawing/2014/chartex" xmlns:cx1="http://schemas.microsoft.com/office/drawing/2015/9/8/chartex" xmlns:cx2="http://schemas.microsoft.com/office/drawing/2015/10/21/chartex" xmlns:cx3="http://schemas.microsoft.com/office/drawing/2016/5/9/chartex" xmlns:cx4="http://schemas.microsoft.com/office/drawing/2016/5/10/chartex" xmlns:cx5="http://schemas.microsoft.com/office/drawing/2016/5/11/chartex" xmlns:cx6="http://schemas.microsoft.com/office/drawing/2016/5/12/chartex" xmlns:cx7="http://schemas.microsoft.com/office/drawing/2016/5/13/chartex" xmlns:cx8="http://schemas.microsoft.com/office/drawing/2016/5/14/chartex" xmlns:mc="http://schemas.openxmlformats.org/markup-compatibility/2006" xmlns:aink="http://schemas.microsoft.com/office/drawing/2016/ink" xmlns:am3d="http://schemas.microsoft.com/office/drawing/2017/model3d" xmlns:o="urn:schemas-microsoft-com:office:office" xmlns:r="http://schemas.openxmlformats.org/officeDocument/2006/relationships" xmlns:m="http://schemas.openxmlformats.org/officeDocument/2006/math" xmlns:v="urn:schemas-microsoft-com:vml" xmlns:wp14="http://schemas.microsoft.com/office/word/2010/wordprocessingDrawing" xmlns:wp="http://schemas.openxmlformats.org/drawingml/2006/wordprocessingDrawing" xmlns:w10="urn:schemas-microsoft-com:office:word" xmlns:w="http://schemas.openxmlformats.org/wordprocessingml/2006/main" xmlns:w14="http://schemas.microsoft.com/office/word/2010/wordml" xmlns:w15="http://schemas.microsoft.com/office/word/2012/wordml" xmlns:w16cex="http://schemas.microsoft.com/office/word/2018/wordml/cex" xmlns:w16cid="http://schemas.microsoft.com/office/word/2016/wordml/cid" xmlns:w16="http://schemas.microsoft.com/office/word/2018/wordml" xmlns:w16sdtdh="http://schemas.microsoft.com/office/word/2020/wordml/sdtdatahash" xmlns:w16se="http://schemas.microsoft.com/office/word/2015/wordml/symex" xmlns:wpg="http://schemas.microsoft.com/office/word/2010/wordprocessingGroup" xmlns:wpi="http://schemas.microsoft.com/office/word/2010/wordprocessingInk" xmlns:wne="http://schemas.microsoft.com/office/word/2006/wordml" xmlns:wps="http://schemas.microsoft.com/office/word/2010/wordprocessingShape" mc:Ignorable="w14 w15 w16se w16cid w16 w16cex w16sdtdh wp14">
   <w:body>
     <w:p>
       <w:pPr>
@@ -302,7 +302,7 @@
     </w:p>
     <w:p>
       <w:pPr>
-        <w:pStyle w:val="a3"/>
+        <w:pStyle w:val="ListParagraph"/>
         <w:numPr>
           <w:ilvl w:val="0"/>
           <w:numId w:val="2"/>
@@ -444,7 +444,7 @@
     </w:p>
     <w:p>
       <w:pPr>
-        <w:pStyle w:val="a3"/>
+        <w:pStyle w:val="ListParagraph"/>
         <w:numPr>
           <w:ilvl w:val="0"/>
           <w:numId w:val="2"/>
@@ -1111,7 +1111,7 @@
               </wp:inline>
             </w:drawing>
           </mc:Choice>
-          <mc:Fallback xmlns:w16sdtdh="http://schemas.microsoft.com/office/word/2020/wordml/sdtdatahash" xmlns:w16="http://schemas.microsoft.com/office/word/2018/wordml" xmlns:w16cid="http://schemas.microsoft.com/office/word/2016/wordml/cid" xmlns:w16cex="http://schemas.microsoft.com/office/word/2018/wordml/cex" xmlns:am3d="http://schemas.microsoft.com/office/drawing/2017/model3d" xmlns:aink="http://schemas.microsoft.com/office/drawing/2016/ink" xmlns:cx8="http://schemas.microsoft.com/office/drawing/2016/5/14/chartex" xmlns:cx7="http://schemas.microsoft.com/office/drawing/2016/5/13/chartex" xmlns:cx6="http://schemas.microsoft.com/office/drawing/2016/5/12/chartex" xmlns:cx5="http://schemas.microsoft.com/office/drawing/2016/5/11/chartex" xmlns:cx4="http://schemas.microsoft.com/office/drawing/2016/5/10/chartex" xmlns:cx3="http://schemas.microsoft.com/office/drawing/2016/5/9/chartex" xmlns:cx2="http://schemas.microsoft.com/office/drawing/2015/10/21/chartex" xmlns:cx1="http://schemas.microsoft.com/office/drawing/2015/9/8/chartex">
+          <mc:Fallback>
             <w:pict>
               <v:rect w14:anchorId="10A1A51F" id="Rectangle 7" o:spid="_x0000_s1026" alt="Image" style="width:24pt;height:24pt;visibility:visible;mso-wrap-style:square;mso-left-percent:-10001;mso-top-percent:-10001;mso-position-horizontal:absolute;mso-position-horizontal-relative:char;mso-position-vertical:absolute;mso-position-vertical-relative:line;mso-left-percent:-10001;mso-top-percent:-10001;v-text-anchor:top" o:gfxdata="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" filled="f" stroked="f">
                 <o:lock v:ext="edit" aspectratio="t"/>
@@ -1832,7 +1832,7 @@
     </w:p>
     <w:p>
       <w:pPr>
-        <w:pStyle w:val="a3"/>
+        <w:pStyle w:val="ListParagraph"/>
         <w:numPr>
           <w:ilvl w:val="0"/>
           <w:numId w:val="3"/>
@@ -1858,7 +1858,7 @@
     </w:p>
     <w:p>
       <w:pPr>
-        <w:pStyle w:val="a3"/>
+        <w:pStyle w:val="ListParagraph"/>
         <w:numPr>
           <w:ilvl w:val="0"/>
           <w:numId w:val="3"/>
@@ -1884,7 +1884,7 @@
     </w:p>
     <w:p>
       <w:pPr>
-        <w:pStyle w:val="a3"/>
+        <w:pStyle w:val="ListParagraph"/>
         <w:numPr>
           <w:ilvl w:val="0"/>
           <w:numId w:val="3"/>
@@ -1917,7 +1917,7 @@
     </w:p>
     <w:p>
       <w:pPr>
-        <w:pStyle w:val="a3"/>
+        <w:pStyle w:val="ListParagraph"/>
         <w:numPr>
           <w:ilvl w:val="0"/>
           <w:numId w:val="3"/>
@@ -2307,7 +2307,7 @@
     </w:p>
     <w:p>
       <w:pPr>
-        <w:pStyle w:val="a3"/>
+        <w:pStyle w:val="ListParagraph"/>
         <w:numPr>
           <w:ilvl w:val="0"/>
           <w:numId w:val="4"/>
@@ -2334,7 +2334,7 @@
     </w:p>
     <w:p>
       <w:pPr>
-        <w:pStyle w:val="a3"/>
+        <w:pStyle w:val="ListParagraph"/>
         <w:tabs>
           <w:tab w:val="left" w:pos="3252"/>
           <w:tab w:val="left" w:pos="6156"/>
@@ -2822,7 +2822,6 @@
         <w:lastRenderedPageBreak/>
         <w:t xml:space="preserve">5.1. </w:t>
       </w:r>
-      <w:bookmarkStart w:id="1" w:name="_GoBack"/>
       <w:r>
         <w:rPr>
           <w:sz w:val="36"/>
@@ -2831,7 +2830,6 @@
         </w:rPr>
         <w:t>Блокова схема, софтуер на проекта</w:t>
       </w:r>
-      <w:bookmarkEnd w:id="1"/>
     </w:p>
     <w:p>
       <w:pPr>
@@ -2902,20 +2900,866 @@
         <w:rPr>
           <w:sz w:val="36"/>
           <w:szCs w:val="36"/>
-        </w:rPr>
-      </w:pPr>
-    </w:p>
-    <w:p>
-      <w:pPr>
-        <w:tabs>
-          <w:tab w:val="left" w:pos="3252"/>
-          <w:tab w:val="left" w:pos="6156"/>
-        </w:tabs>
-        <w:rPr>
-          <w:sz w:val="36"/>
-          <w:szCs w:val="36"/>
-        </w:rPr>
-      </w:pPr>
+          <w:lang w:val="bg-BG"/>
+        </w:rPr>
+      </w:pPr>
+      <w:r>
+        <w:rPr>
+          <w:sz w:val="36"/>
+          <w:szCs w:val="36"/>
+        </w:rPr>
+        <w:lastRenderedPageBreak/>
+        <w:t xml:space="preserve">5.2 </w:t>
+      </w:r>
+      <w:r>
+        <w:rPr>
+          <w:sz w:val="36"/>
+          <w:szCs w:val="36"/>
+          <w:lang w:val="bg-BG"/>
+        </w:rPr>
+        <w:t>Софтуер на проекта</w:t>
+      </w:r>
+    </w:p>
+    <w:p>
+      <w:pPr>
+        <w:tabs>
+          <w:tab w:val="left" w:pos="3252"/>
+          <w:tab w:val="left" w:pos="6156"/>
+        </w:tabs>
+        <w:rPr>
+          <w:sz w:val="36"/>
+          <w:szCs w:val="36"/>
+          <w:lang w:val="bg-BG"/>
+        </w:rPr>
+      </w:pPr>
+      <w:r>
+        <w:rPr>
+          <w:sz w:val="36"/>
+          <w:szCs w:val="36"/>
+          <w:lang w:val="bg-BG"/>
+        </w:rPr>
+        <w:drawing>
+          <wp:inline distT="0" distB="0" distL="0" distR="0" wp14:anchorId="53EC65BD" wp14:editId="2D113AD3">
+            <wp:extent cx="5943600" cy="5240655"/>
+            <wp:effectExtent l="0" t="0" r="0" b="0"/>
+            <wp:docPr id="3" name="Picture 3"/>
+            <wp:cNvGraphicFramePr>
+              <a:graphicFrameLocks xmlns:a="http://schemas.openxmlformats.org/drawingml/2006/main" noChangeAspect="1"/>
+            </wp:cNvGraphicFramePr>
+            <a:graphic xmlns:a="http://schemas.openxmlformats.org/drawingml/2006/main">
+              <a:graphicData uri="http://schemas.openxmlformats.org/drawingml/2006/picture">
+                <pic:pic xmlns:pic="http://schemas.openxmlformats.org/drawingml/2006/picture">
+                  <pic:nvPicPr>
+                    <pic:cNvPr id="1" name=""/>
+                    <pic:cNvPicPr/>
+                  </pic:nvPicPr>
+                  <pic:blipFill>
+                    <a:blip r:embed="rId17"/>
+                    <a:stretch>
+                      <a:fillRect/>
+                    </a:stretch>
+                  </pic:blipFill>
+                  <pic:spPr>
+                    <a:xfrm>
+                      <a:off x="0" y="0"/>
+                      <a:ext cx="5943600" cy="5240655"/>
+                    </a:xfrm>
+                    <a:prstGeom prst="rect">
+                      <a:avLst/>
+                    </a:prstGeom>
+                  </pic:spPr>
+                </pic:pic>
+              </a:graphicData>
+            </a:graphic>
+          </wp:inline>
+        </w:drawing>
+      </w:r>
+    </w:p>
+    <w:p>
+      <w:pPr>
+        <w:tabs>
+          <w:tab w:val="left" w:pos="3252"/>
+          <w:tab w:val="left" w:pos="6156"/>
+        </w:tabs>
+        <w:rPr>
+          <w:sz w:val="36"/>
+          <w:szCs w:val="36"/>
+          <w:lang w:val="bg-BG"/>
+        </w:rPr>
+      </w:pPr>
+      <w:r>
+        <w:rPr>
+          <w:sz w:val="36"/>
+          <w:szCs w:val="36"/>
+          <w:lang w:val="bg-BG"/>
+        </w:rPr>
+        <w:t xml:space="preserve">Добавяме необходимите библиотеки и дефинираме пиновете. </w:t>
+      </w:r>
+      <w:r>
+        <w:rPr>
+          <w:sz w:val="36"/>
+          <w:szCs w:val="36"/>
+          <w:lang w:val="bg-BG"/>
+        </w:rPr>
+        <w:t>Инициализираме стойността за калибриране</w:t>
+      </w:r>
+      <w:r>
+        <w:rPr>
+          <w:sz w:val="36"/>
+          <w:szCs w:val="36"/>
+          <w:lang w:val="bg-BG"/>
+        </w:rPr>
+        <w:t>, дефинираме границата, кога да се счита, че има поставена чаша.</w:t>
+      </w:r>
+      <w:r>
+        <w:rPr>
+          <w:sz w:val="36"/>
+          <w:szCs w:val="36"/>
+        </w:rPr>
+        <w:t xml:space="preserve"> </w:t>
+      </w:r>
+      <w:r>
+        <w:rPr>
+          <w:sz w:val="36"/>
+          <w:szCs w:val="36"/>
+          <w:lang w:val="bg-BG"/>
+        </w:rPr>
+        <w:t xml:space="preserve">Декларираме променливи за </w:t>
+      </w:r>
+      <w:r>
+        <w:rPr>
+          <w:sz w:val="36"/>
+          <w:szCs w:val="36"/>
+          <w:lang/>
+        </w:rPr>
+        <w:t xml:space="preserve">HX711 </w:t>
+      </w:r>
+      <w:r>
+        <w:rPr>
+          <w:sz w:val="36"/>
+          <w:szCs w:val="36"/>
+          <w:lang w:val="bg-BG"/>
+        </w:rPr>
+        <w:t>и дисплея.</w:t>
+      </w:r>
+    </w:p>
+    <w:p>
+      <w:pPr>
+        <w:tabs>
+          <w:tab w:val="left" w:pos="3252"/>
+          <w:tab w:val="left" w:pos="6156"/>
+        </w:tabs>
+        <w:rPr>
+          <w:sz w:val="36"/>
+          <w:szCs w:val="36"/>
+          <w:lang w:val="bg-BG"/>
+        </w:rPr>
+      </w:pPr>
+      <w:r>
+        <w:rPr>
+          <w:sz w:val="36"/>
+          <w:szCs w:val="36"/>
+          <w:lang w:val="bg-BG"/>
+        </w:rPr>
+        <w:lastRenderedPageBreak/>
+        <w:drawing>
+          <wp:inline distT="0" distB="0" distL="0" distR="0" wp14:anchorId="15347651" wp14:editId="472949F8">
+            <wp:extent cx="5379720" cy="6415613"/>
+            <wp:effectExtent l="0" t="0" r="0" b="4445"/>
+            <wp:docPr id="6" name="Picture 6"/>
+            <wp:cNvGraphicFramePr>
+              <a:graphicFrameLocks xmlns:a="http://schemas.openxmlformats.org/drawingml/2006/main" noChangeAspect="1"/>
+            </wp:cNvGraphicFramePr>
+            <a:graphic xmlns:a="http://schemas.openxmlformats.org/drawingml/2006/main">
+              <a:graphicData uri="http://schemas.openxmlformats.org/drawingml/2006/picture">
+                <pic:pic xmlns:pic="http://schemas.openxmlformats.org/drawingml/2006/picture">
+                  <pic:nvPicPr>
+                    <pic:cNvPr id="1" name=""/>
+                    <pic:cNvPicPr/>
+                  </pic:nvPicPr>
+                  <pic:blipFill>
+                    <a:blip r:embed="rId18"/>
+                    <a:stretch>
+                      <a:fillRect/>
+                    </a:stretch>
+                  </pic:blipFill>
+                  <pic:spPr>
+                    <a:xfrm>
+                      <a:off x="0" y="0"/>
+                      <a:ext cx="5381198" cy="6417376"/>
+                    </a:xfrm>
+                    <a:prstGeom prst="rect">
+                      <a:avLst/>
+                    </a:prstGeom>
+                  </pic:spPr>
+                </pic:pic>
+              </a:graphicData>
+            </a:graphic>
+          </wp:inline>
+        </w:drawing>
+      </w:r>
+    </w:p>
+    <w:p>
+      <w:pPr>
+        <w:tabs>
+          <w:tab w:val="left" w:pos="3252"/>
+          <w:tab w:val="left" w:pos="6156"/>
+        </w:tabs>
+        <w:rPr>
+          <w:sz w:val="36"/>
+          <w:szCs w:val="36"/>
+          <w:lang w:val="bg-BG"/>
+        </w:rPr>
+      </w:pPr>
+      <w:r>
+        <w:rPr>
+          <w:sz w:val="36"/>
+          <w:szCs w:val="36"/>
+          <w:lang w:val="bg-BG"/>
+        </w:rPr>
+        <w:t>Дефинираме функция</w:t>
+      </w:r>
+      <w:r>
+        <w:rPr>
+          <w:sz w:val="36"/>
+          <w:szCs w:val="36"/>
+        </w:rPr>
+        <w:t>(int check_button( ))</w:t>
+      </w:r>
+      <w:r>
+        <w:rPr>
+          <w:sz w:val="36"/>
+          <w:szCs w:val="36"/>
+          <w:lang w:val="bg-BG"/>
+        </w:rPr>
+        <w:t xml:space="preserve">, която проверява кой бутон е натиснат и го връща като число, а ако не е натиснат връща -1. </w:t>
+      </w:r>
+    </w:p>
+    <w:p>
+      <w:pPr>
+        <w:rPr>
+          <w:sz w:val="36"/>
+          <w:szCs w:val="36"/>
+          <w:lang w:val="bg-BG"/>
+        </w:rPr>
+      </w:pPr>
+      <w:r>
+        <w:rPr>
+          <w:sz w:val="36"/>
+          <w:szCs w:val="36"/>
+          <w:lang w:val="bg-BG"/>
+        </w:rPr>
+        <w:br w:type="page"/>
+      </w:r>
+    </w:p>
+    <w:p>
+      <w:pPr>
+        <w:tabs>
+          <w:tab w:val="left" w:pos="3252"/>
+          <w:tab w:val="left" w:pos="6156"/>
+        </w:tabs>
+        <w:rPr>
+          <w:sz w:val="36"/>
+          <w:szCs w:val="36"/>
+          <w:lang w:val="bg-BG"/>
+        </w:rPr>
+      </w:pPr>
+      <w:r>
+        <w:rPr>
+          <w:sz w:val="36"/>
+          <w:szCs w:val="36"/>
+          <w:lang w:val="bg-BG"/>
+        </w:rPr>
+        <w:lastRenderedPageBreak/>
+        <w:drawing>
+          <wp:inline distT="0" distB="0" distL="0" distR="0" wp14:anchorId="6385B849" wp14:editId="1BFBA85B">
+            <wp:extent cx="4677428" cy="3524742"/>
+            <wp:effectExtent l="0" t="0" r="8890" b="0"/>
+            <wp:docPr id="8" name="Picture 8"/>
+            <wp:cNvGraphicFramePr>
+              <a:graphicFrameLocks xmlns:a="http://schemas.openxmlformats.org/drawingml/2006/main" noChangeAspect="1"/>
+            </wp:cNvGraphicFramePr>
+            <a:graphic xmlns:a="http://schemas.openxmlformats.org/drawingml/2006/main">
+              <a:graphicData uri="http://schemas.openxmlformats.org/drawingml/2006/picture">
+                <pic:pic xmlns:pic="http://schemas.openxmlformats.org/drawingml/2006/picture">
+                  <pic:nvPicPr>
+                    <pic:cNvPr id="1" name=""/>
+                    <pic:cNvPicPr/>
+                  </pic:nvPicPr>
+                  <pic:blipFill>
+                    <a:blip r:embed="rId19"/>
+                    <a:stretch>
+                      <a:fillRect/>
+                    </a:stretch>
+                  </pic:blipFill>
+                  <pic:spPr>
+                    <a:xfrm>
+                      <a:off x="0" y="0"/>
+                      <a:ext cx="4677428" cy="3524742"/>
+                    </a:xfrm>
+                    <a:prstGeom prst="rect">
+                      <a:avLst/>
+                    </a:prstGeom>
+                  </pic:spPr>
+                </pic:pic>
+              </a:graphicData>
+            </a:graphic>
+          </wp:inline>
+        </w:drawing>
+      </w:r>
+    </w:p>
+    <w:p>
+      <w:pPr>
+        <w:tabs>
+          <w:tab w:val="left" w:pos="3252"/>
+          <w:tab w:val="left" w:pos="6156"/>
+        </w:tabs>
+        <w:rPr>
+          <w:sz w:val="36"/>
+          <w:szCs w:val="36"/>
+          <w:lang w:val="bg-BG"/>
+        </w:rPr>
+      </w:pPr>
+      <w:r>
+        <w:rPr>
+          <w:sz w:val="36"/>
+          <w:szCs w:val="36"/>
+          <w:lang w:val="bg-BG"/>
+        </w:rPr>
+        <w:t xml:space="preserve">С тази функция изобразяваме количеството течност за сипване на 4 цифровия дисплей. </w:t>
+      </w:r>
+    </w:p>
+    <w:p>
+      <w:pPr>
+        <w:tabs>
+          <w:tab w:val="left" w:pos="3252"/>
+          <w:tab w:val="left" w:pos="6156"/>
+        </w:tabs>
+        <w:rPr>
+          <w:sz w:val="36"/>
+          <w:szCs w:val="36"/>
+          <w:lang w:val="bg-BG"/>
+        </w:rPr>
+      </w:pPr>
+      <w:r>
+        <w:rPr>
+          <w:sz w:val="36"/>
+          <w:szCs w:val="36"/>
+          <w:lang w:val="bg-BG"/>
+        </w:rPr>
+        <w:drawing>
+          <wp:inline distT="0" distB="0" distL="0" distR="0" wp14:anchorId="5AB01D3B" wp14:editId="315E52ED">
+            <wp:extent cx="4839375" cy="3724795"/>
+            <wp:effectExtent l="0" t="0" r="0" b="9525"/>
+            <wp:docPr id="9" name="Picture 9"/>
+            <wp:cNvGraphicFramePr>
+              <a:graphicFrameLocks xmlns:a="http://schemas.openxmlformats.org/drawingml/2006/main" noChangeAspect="1"/>
+            </wp:cNvGraphicFramePr>
+            <a:graphic xmlns:a="http://schemas.openxmlformats.org/drawingml/2006/main">
+              <a:graphicData uri="http://schemas.openxmlformats.org/drawingml/2006/picture">
+                <pic:pic xmlns:pic="http://schemas.openxmlformats.org/drawingml/2006/picture">
+                  <pic:nvPicPr>
+                    <pic:cNvPr id="1" name=""/>
+                    <pic:cNvPicPr/>
+                  </pic:nvPicPr>
+                  <pic:blipFill>
+                    <a:blip r:embed="rId20"/>
+                    <a:stretch>
+                      <a:fillRect/>
+                    </a:stretch>
+                  </pic:blipFill>
+                  <pic:spPr>
+                    <a:xfrm>
+                      <a:off x="0" y="0"/>
+                      <a:ext cx="4839375" cy="3724795"/>
+                    </a:xfrm>
+                    <a:prstGeom prst="rect">
+                      <a:avLst/>
+                    </a:prstGeom>
+                  </pic:spPr>
+                </pic:pic>
+              </a:graphicData>
+            </a:graphic>
+          </wp:inline>
+        </w:drawing>
+      </w:r>
+    </w:p>
+    <w:p>
+      <w:pPr>
+        <w:rPr>
+          <w:sz w:val="36"/>
+          <w:szCs w:val="36"/>
+          <w:lang w:val="bg-BG"/>
+        </w:rPr>
+      </w:pPr>
+      <w:r>
+        <w:rPr>
+          <w:sz w:val="36"/>
+          <w:szCs w:val="36"/>
+          <w:lang w:val="bg-BG"/>
+        </w:rPr>
+        <w:br w:type="page"/>
+      </w:r>
+      <w:r>
+        <w:rPr>
+          <w:sz w:val="36"/>
+          <w:szCs w:val="36"/>
+          <w:lang w:val="bg-BG"/>
+        </w:rPr>
+        <w:lastRenderedPageBreak/>
+        <w:t>Във функцията</w:t>
+      </w:r>
+      <w:r>
+        <w:rPr>
+          <w:sz w:val="36"/>
+          <w:szCs w:val="36"/>
+        </w:rPr>
+        <w:t xml:space="preserve">(void setup( )) </w:t>
+      </w:r>
+      <w:r>
+        <w:rPr>
+          <w:sz w:val="36"/>
+          <w:szCs w:val="36"/>
+          <w:lang w:val="bg-BG"/>
+        </w:rPr>
+        <w:t xml:space="preserve">на пиновете задаваме </w:t>
+      </w:r>
+      <w:r>
+        <w:rPr>
+          <w:sz w:val="36"/>
+          <w:szCs w:val="36"/>
+          <w:lang/>
+        </w:rPr>
+        <w:t xml:space="preserve">Input </w:t>
+      </w:r>
+      <w:r>
+        <w:rPr>
+          <w:sz w:val="36"/>
+          <w:szCs w:val="36"/>
+          <w:lang w:val="bg-BG"/>
+        </w:rPr>
+        <w:t xml:space="preserve">или </w:t>
+      </w:r>
+      <w:r>
+        <w:rPr>
+          <w:sz w:val="36"/>
+          <w:szCs w:val="36"/>
+        </w:rPr>
+        <w:t>Ouptut</w:t>
+      </w:r>
+      <w:r>
+        <w:rPr>
+          <w:sz w:val="36"/>
+          <w:szCs w:val="36"/>
+          <w:lang w:val="bg-BG"/>
+        </w:rPr>
+        <w:t xml:space="preserve"> стойности. Инициализираме дисплея</w:t>
+      </w:r>
+      <w:r>
+        <w:rPr>
+          <w:sz w:val="36"/>
+          <w:szCs w:val="36"/>
+          <w:lang w:val="bg-BG"/>
+        </w:rPr>
+        <w:t xml:space="preserve"> и му задаваме яркост. О</w:t>
+      </w:r>
+      <w:r>
+        <w:rPr>
+          <w:sz w:val="36"/>
+          <w:szCs w:val="36"/>
+          <w:lang w:val="bg-BG"/>
+        </w:rPr>
+        <w:t>тваряме серийна комуникация</w:t>
+      </w:r>
+      <w:r>
+        <w:rPr>
+          <w:sz w:val="36"/>
+          <w:szCs w:val="36"/>
+          <w:lang w:val="bg-BG"/>
+        </w:rPr>
+        <w:t>, на която задаваме честота 9600</w:t>
+      </w:r>
+      <w:r>
+        <w:rPr>
+          <w:sz w:val="36"/>
+          <w:szCs w:val="36"/>
+          <w:lang w:val="bg-BG"/>
+        </w:rPr>
+        <w:t>.</w:t>
+      </w:r>
+    </w:p>
+    <w:p>
+      <w:pPr>
+        <w:rPr>
+          <w:sz w:val="36"/>
+          <w:szCs w:val="36"/>
+        </w:rPr>
+      </w:pPr>
+      <w:r>
+        <w:rPr>
+          <w:sz w:val="36"/>
+          <w:szCs w:val="36"/>
+        </w:rPr>
+        <w:drawing>
+          <wp:inline distT="0" distB="0" distL="0" distR="0" wp14:anchorId="43E2DB6D" wp14:editId="13270389">
+            <wp:extent cx="5943600" cy="2732405"/>
+            <wp:effectExtent l="0" t="0" r="0" b="0"/>
+            <wp:docPr id="13" name="Picture 13"/>
+            <wp:cNvGraphicFramePr>
+              <a:graphicFrameLocks xmlns:a="http://schemas.openxmlformats.org/drawingml/2006/main" noChangeAspect="1"/>
+            </wp:cNvGraphicFramePr>
+            <a:graphic xmlns:a="http://schemas.openxmlformats.org/drawingml/2006/main">
+              <a:graphicData uri="http://schemas.openxmlformats.org/drawingml/2006/picture">
+                <pic:pic xmlns:pic="http://schemas.openxmlformats.org/drawingml/2006/picture">
+                  <pic:nvPicPr>
+                    <pic:cNvPr id="1" name=""/>
+                    <pic:cNvPicPr/>
+                  </pic:nvPicPr>
+                  <pic:blipFill>
+                    <a:blip r:embed="rId21"/>
+                    <a:stretch>
+                      <a:fillRect/>
+                    </a:stretch>
+                  </pic:blipFill>
+                  <pic:spPr>
+                    <a:xfrm>
+                      <a:off x="0" y="0"/>
+                      <a:ext cx="5943600" cy="2732405"/>
+                    </a:xfrm>
+                    <a:prstGeom prst="rect">
+                      <a:avLst/>
+                    </a:prstGeom>
+                  </pic:spPr>
+                </pic:pic>
+              </a:graphicData>
+            </a:graphic>
+          </wp:inline>
+        </w:drawing>
+      </w:r>
+    </w:p>
+    <w:p>
+      <w:pPr>
+        <w:tabs>
+          <w:tab w:val="left" w:pos="3252"/>
+          <w:tab w:val="left" w:pos="6156"/>
+        </w:tabs>
+        <w:rPr>
+          <w:sz w:val="36"/>
+          <w:szCs w:val="36"/>
+          <w:lang w:val="bg-BG"/>
+        </w:rPr>
+      </w:pPr>
+      <w:r>
+        <w:rPr>
+          <w:sz w:val="36"/>
+          <w:szCs w:val="36"/>
+          <w:lang w:val="bg-BG"/>
+        </w:rPr>
+        <w:t xml:space="preserve">Задаваме пиновете на </w:t>
+      </w:r>
+      <w:r>
+        <w:rPr>
+          <w:sz w:val="36"/>
+          <w:szCs w:val="36"/>
+        </w:rPr>
+        <w:t xml:space="preserve">HX711, </w:t>
+      </w:r>
+      <w:r>
+        <w:rPr>
+          <w:sz w:val="36"/>
+          <w:szCs w:val="36"/>
+          <w:lang w:val="bg-BG"/>
+        </w:rPr>
+        <w:t>калибрираме го със стойност за калибриране. Тъй като първите измервания са с големи отклонения, правим няколко измервания, които няма да бъдат зачитани. След това зануляваме стойността</w:t>
+      </w:r>
+      <w:r>
+        <w:rPr>
+          <w:sz w:val="36"/>
+          <w:szCs w:val="36"/>
+          <w:lang/>
+        </w:rPr>
+        <w:t xml:space="preserve"> </w:t>
+      </w:r>
+      <w:r>
+        <w:rPr>
+          <w:sz w:val="36"/>
+          <w:szCs w:val="36"/>
+          <w:lang w:val="bg-BG"/>
+        </w:rPr>
+        <w:t>на теглото</w:t>
+      </w:r>
+      <w:r>
+        <w:rPr>
+          <w:sz w:val="36"/>
+          <w:szCs w:val="36"/>
+          <w:lang w:val="bg-BG"/>
+        </w:rPr>
+        <w:t>.</w:t>
+      </w:r>
+      <w:r>
+        <w:rPr>
+          <w:sz w:val="36"/>
+          <w:szCs w:val="36"/>
+          <w:lang w:val="bg-BG"/>
+        </w:rPr>
+        <w:t xml:space="preserve"> Правим още няколко измервания с цел да се нормализира четенето. </w:t>
+      </w:r>
+    </w:p>
+    <w:p>
+      <w:pPr>
+        <w:tabs>
+          <w:tab w:val="left" w:pos="3252"/>
+          <w:tab w:val="left" w:pos="6156"/>
+        </w:tabs>
+        <w:rPr>
+          <w:sz w:val="36"/>
+          <w:szCs w:val="36"/>
+          <w:lang/>
+        </w:rPr>
+      </w:pPr>
+    </w:p>
+    <w:p>
+      <w:pPr>
+        <w:jc w:val="center"/>
+        <w:rPr>
+          <w:sz w:val="36"/>
+          <w:szCs w:val="36"/>
+          <w:lang/>
+        </w:rPr>
+      </w:pPr>
+      <w:r>
+        <w:rPr>
+          <w:sz w:val="36"/>
+          <w:szCs w:val="36"/>
+          <w:lang/>
+        </w:rPr>
+        <w:br w:type="page"/>
+      </w:r>
+      <w:r>
+        <w:rPr>
+          <w:sz w:val="36"/>
+          <w:szCs w:val="36"/>
+          <w:lang/>
+        </w:rPr>
+        <w:lastRenderedPageBreak/>
+        <w:drawing>
+          <wp:inline distT="0" distB="0" distL="0" distR="0" wp14:anchorId="6F17195C" wp14:editId="37E07658">
+            <wp:extent cx="4962731" cy="5397500"/>
+            <wp:effectExtent l="0" t="0" r="9525" b="0"/>
+            <wp:docPr id="14" name="Picture 14"/>
+            <wp:cNvGraphicFramePr>
+              <a:graphicFrameLocks xmlns:a="http://schemas.openxmlformats.org/drawingml/2006/main" noChangeAspect="1"/>
+            </wp:cNvGraphicFramePr>
+            <a:graphic xmlns:a="http://schemas.openxmlformats.org/drawingml/2006/main">
+              <a:graphicData uri="http://schemas.openxmlformats.org/drawingml/2006/picture">
+                <pic:pic xmlns:pic="http://schemas.openxmlformats.org/drawingml/2006/picture">
+                  <pic:nvPicPr>
+                    <pic:cNvPr id="1" name=""/>
+                    <pic:cNvPicPr/>
+                  </pic:nvPicPr>
+                  <pic:blipFill>
+                    <a:blip r:embed="rId22"/>
+                    <a:stretch>
+                      <a:fillRect/>
+                    </a:stretch>
+                  </pic:blipFill>
+                  <pic:spPr>
+                    <a:xfrm>
+                      <a:off x="0" y="0"/>
+                      <a:ext cx="4971800" cy="5407364"/>
+                    </a:xfrm>
+                    <a:prstGeom prst="rect">
+                      <a:avLst/>
+                    </a:prstGeom>
+                  </pic:spPr>
+                </pic:pic>
+              </a:graphicData>
+            </a:graphic>
+          </wp:inline>
+        </w:drawing>
+      </w:r>
+    </w:p>
+    <w:p>
+      <w:pPr>
+        <w:tabs>
+          <w:tab w:val="left" w:pos="3252"/>
+          <w:tab w:val="left" w:pos="6156"/>
+        </w:tabs>
+        <w:rPr>
+          <w:sz w:val="36"/>
+          <w:szCs w:val="36"/>
+          <w:lang w:val="bg-BG"/>
+        </w:rPr>
+      </w:pPr>
+      <w:r>
+        <w:rPr>
+          <w:sz w:val="36"/>
+          <w:szCs w:val="36"/>
+          <w:lang w:val="bg-BG"/>
+        </w:rPr>
+        <w:t xml:space="preserve">Задаваме стойност по подразбиране за начално количество от желана течност. Влизаме във функция </w:t>
+      </w:r>
+      <w:r>
+        <w:rPr>
+          <w:sz w:val="36"/>
+          <w:szCs w:val="36"/>
+        </w:rPr>
+        <w:t>void loop( )</w:t>
+      </w:r>
+      <w:r>
+        <w:rPr>
+          <w:sz w:val="36"/>
+          <w:szCs w:val="36"/>
+          <w:lang w:val="bg-BG"/>
+        </w:rPr>
+        <w:t>, принтираме количеството на дисплея, проверяваме дали някой бутон е натиснат и съответно, ако е бутон за помпа се пуска</w:t>
+      </w:r>
+      <w:r>
+        <w:rPr>
+          <w:sz w:val="36"/>
+          <w:szCs w:val="36"/>
+          <w:lang w:val="bg-BG"/>
+        </w:rPr>
+        <w:t xml:space="preserve"> съответната, а ако е + или – се променя количеството избрана течност за сипване. Ако не е натиснат бутон функцията </w:t>
+      </w:r>
+      <w:r>
+        <w:rPr>
+          <w:sz w:val="36"/>
+          <w:szCs w:val="36"/>
+        </w:rPr>
+        <w:t>loop</w:t>
+      </w:r>
+      <w:r>
+        <w:rPr>
+          <w:sz w:val="36"/>
+          <w:szCs w:val="36"/>
+          <w:lang w:val="bg-BG"/>
+        </w:rPr>
+        <w:t xml:space="preserve"> се изпълнява наново.  </w:t>
+      </w:r>
+    </w:p>
+    <w:p>
+      <w:pPr>
+        <w:rPr>
+          <w:sz w:val="36"/>
+          <w:szCs w:val="36"/>
+          <w:lang w:val="bg-BG"/>
+        </w:rPr>
+      </w:pPr>
+      <w:r>
+        <w:rPr>
+          <w:sz w:val="36"/>
+          <w:szCs w:val="36"/>
+          <w:lang w:val="bg-BG"/>
+        </w:rPr>
+        <w:br w:type="page"/>
+      </w:r>
+    </w:p>
+    <w:p>
+      <w:pPr>
+        <w:tabs>
+          <w:tab w:val="left" w:pos="4010"/>
+        </w:tabs>
+        <w:rPr>
+          <w:sz w:val="36"/>
+          <w:szCs w:val="36"/>
+          <w:lang w:val="bg-BG"/>
+        </w:rPr>
+      </w:pPr>
+      <w:r>
+        <w:rPr>
+          <w:sz w:val="36"/>
+          <w:szCs w:val="36"/>
+          <w:lang w:val="bg-BG"/>
+        </w:rPr>
+        <w:lastRenderedPageBreak/>
+        <w:tab/>
+      </w:r>
+      <w:r>
+        <w:rPr>
+          <w:sz w:val="36"/>
+          <w:szCs w:val="36"/>
+          <w:lang w:val="bg-BG"/>
+        </w:rPr>
+        <w:drawing>
+          <wp:inline distT="0" distB="0" distL="0" distR="0" wp14:anchorId="1B861512" wp14:editId="01E30E10">
+            <wp:extent cx="5229955" cy="5315692"/>
+            <wp:effectExtent l="0" t="0" r="8890" b="0"/>
+            <wp:docPr id="21" name="Picture 21"/>
+            <wp:cNvGraphicFramePr>
+              <a:graphicFrameLocks xmlns:a="http://schemas.openxmlformats.org/drawingml/2006/main" noChangeAspect="1"/>
+            </wp:cNvGraphicFramePr>
+            <a:graphic xmlns:a="http://schemas.openxmlformats.org/drawingml/2006/main">
+              <a:graphicData uri="http://schemas.openxmlformats.org/drawingml/2006/picture">
+                <pic:pic xmlns:pic="http://schemas.openxmlformats.org/drawingml/2006/picture">
+                  <pic:nvPicPr>
+                    <pic:cNvPr id="1" name=""/>
+                    <pic:cNvPicPr/>
+                  </pic:nvPicPr>
+                  <pic:blipFill>
+                    <a:blip r:embed="rId23"/>
+                    <a:stretch>
+                      <a:fillRect/>
+                    </a:stretch>
+                  </pic:blipFill>
+                  <pic:spPr>
+                    <a:xfrm>
+                      <a:off x="0" y="0"/>
+                      <a:ext cx="5229955" cy="5315692"/>
+                    </a:xfrm>
+                    <a:prstGeom prst="rect">
+                      <a:avLst/>
+                    </a:prstGeom>
+                  </pic:spPr>
+                </pic:pic>
+              </a:graphicData>
+            </a:graphic>
+          </wp:inline>
+        </w:drawing>
+      </w:r>
+    </w:p>
+    <w:p>
+      <w:pPr>
+        <w:tabs>
+          <w:tab w:val="left" w:pos="4010"/>
+        </w:tabs>
+        <w:rPr>
+          <w:sz w:val="36"/>
+          <w:szCs w:val="36"/>
+          <w:lang w:val="bg-BG"/>
+        </w:rPr>
+      </w:pPr>
+      <w:r>
+        <w:rPr>
+          <w:sz w:val="36"/>
+          <w:szCs w:val="36"/>
+          <w:lang w:val="bg-BG"/>
+        </w:rPr>
+        <w:t xml:space="preserve">Тук </w:t>
+      </w:r>
+      <w:r>
+        <w:rPr>
+          <w:sz w:val="36"/>
+          <w:szCs w:val="36"/>
+          <w:lang w:val="bg-BG"/>
+        </w:rPr>
+        <w:t>проверяваме дали е поставена чаша върху датчика, ако такава е поставена и тежи повече от граничното</w:t>
+      </w:r>
+      <w:r>
+        <w:rPr>
+          <w:sz w:val="36"/>
+          <w:szCs w:val="36"/>
+        </w:rPr>
+        <w:t>(threshold)</w:t>
+      </w:r>
+      <w:r>
+        <w:rPr>
+          <w:sz w:val="36"/>
+          <w:szCs w:val="36"/>
+          <w:lang w:val="bg-BG"/>
+        </w:rPr>
+        <w:t xml:space="preserve"> тегло, то програмата започва да пълни чашата, докато нейното тегло не се увеличи с необходимото количество за сипване. </w:t>
+      </w:r>
     </w:p>
     <w:sectPr>
       <w:pgSz w:w="12240" w:h="15840"/>
@@ -2928,7 +3772,7 @@
 </file>
 
 <file path=word/endnotes.xml><?xml version="1.0" encoding="utf-8"?>
-<w:endnotes xmlns:wpc="http://schemas.microsoft.com/office/word/2010/wordprocessingCanvas" xmlns:cx="http://schemas.microsoft.com/office/drawing/2014/chartex" xmlns:mc="http://schemas.openxmlformats.org/markup-compatibility/2006" xmlns:o="urn:schemas-microsoft-com:office:office" xmlns:r="http://schemas.openxmlformats.org/officeDocument/2006/relationships" xmlns:m="http://schemas.openxmlformats.org/officeDocument/2006/math" xmlns:v="urn:schemas-microsoft-com:vml" xmlns:wp14="http://schemas.microsoft.com/office/word/2010/wordprocessingDrawing" xmlns:wp="http://schemas.openxmlformats.org/drawingml/2006/wordprocessingDrawing" xmlns:w10="urn:schemas-microsoft-com:office:word" xmlns:w="http://schemas.openxmlformats.org/wordprocessingml/2006/main" xmlns:w14="http://schemas.microsoft.com/office/word/2010/wordml" xmlns:w15="http://schemas.microsoft.com/office/word/2012/wordml" xmlns:w16se="http://schemas.microsoft.com/office/word/2015/wordml/symex" xmlns:wpg="http://schemas.microsoft.com/office/word/2010/wordprocessingGroup" xmlns:wpi="http://schemas.microsoft.com/office/word/2010/wordprocessingInk" xmlns:wne="http://schemas.microsoft.com/office/word/2006/wordml" xmlns:wps="http://schemas.microsoft.com/office/word/2010/wordprocessingShape" mc:Ignorable="w14 w15 w16se wp14">
+<w:endnotes xmlns:wpc="http://schemas.microsoft.com/office/word/2010/wordprocessingCanvas" xmlns:cx="http://schemas.microsoft.com/office/drawing/2014/chartex" xmlns:cx1="http://schemas.microsoft.com/office/drawing/2015/9/8/chartex" xmlns:cx2="http://schemas.microsoft.com/office/drawing/2015/10/21/chartex" xmlns:cx3="http://schemas.microsoft.com/office/drawing/2016/5/9/chartex" xmlns:cx4="http://schemas.microsoft.com/office/drawing/2016/5/10/chartex" xmlns:cx5="http://schemas.microsoft.com/office/drawing/2016/5/11/chartex" xmlns:cx6="http://schemas.microsoft.com/office/drawing/2016/5/12/chartex" xmlns:cx7="http://schemas.microsoft.com/office/drawing/2016/5/13/chartex" xmlns:cx8="http://schemas.microsoft.com/office/drawing/2016/5/14/chartex" xmlns:mc="http://schemas.openxmlformats.org/markup-compatibility/2006" xmlns:aink="http://schemas.microsoft.com/office/drawing/2016/ink" xmlns:am3d="http://schemas.microsoft.com/office/drawing/2017/model3d" xmlns:o="urn:schemas-microsoft-com:office:office" xmlns:r="http://schemas.openxmlformats.org/officeDocument/2006/relationships" xmlns:m="http://schemas.openxmlformats.org/officeDocument/2006/math" xmlns:v="urn:schemas-microsoft-com:vml" xmlns:wp14="http://schemas.microsoft.com/office/word/2010/wordprocessingDrawing" xmlns:wp="http://schemas.openxmlformats.org/drawingml/2006/wordprocessingDrawing" xmlns:w10="urn:schemas-microsoft-com:office:word" xmlns:w="http://schemas.openxmlformats.org/wordprocessingml/2006/main" xmlns:w14="http://schemas.microsoft.com/office/word/2010/wordml" xmlns:w15="http://schemas.microsoft.com/office/word/2012/wordml" xmlns:w16cex="http://schemas.microsoft.com/office/word/2018/wordml/cex" xmlns:w16cid="http://schemas.microsoft.com/office/word/2016/wordml/cid" xmlns:w16="http://schemas.microsoft.com/office/word/2018/wordml" xmlns:w16sdtdh="http://schemas.microsoft.com/office/word/2020/wordml/sdtdatahash" xmlns:w16se="http://schemas.microsoft.com/office/word/2015/wordml/symex" xmlns:wpg="http://schemas.microsoft.com/office/word/2010/wordprocessingGroup" xmlns:wpi="http://schemas.microsoft.com/office/word/2010/wordprocessingInk" xmlns:wne="http://schemas.microsoft.com/office/word/2006/wordml" xmlns:wps="http://schemas.microsoft.com/office/word/2010/wordprocessingShape" mc:Ignorable="w14 w15 w16se w16cid w16 w16cex w16sdtdh wp14">
   <w:endnote w:type="separator" w:id="-1">
     <w:p>
       <w:pPr>
@@ -2953,7 +3797,7 @@
 </file>
 
 <file path=word/footnotes.xml><?xml version="1.0" encoding="utf-8"?>
-<w:footnotes xmlns:wpc="http://schemas.microsoft.com/office/word/2010/wordprocessingCanvas" xmlns:cx="http://schemas.microsoft.com/office/drawing/2014/chartex" xmlns:mc="http://schemas.openxmlformats.org/markup-compatibility/2006" xmlns:o="urn:schemas-microsoft-com:office:office" xmlns:r="http://schemas.openxmlformats.org/officeDocument/2006/relationships" xmlns:m="http://schemas.openxmlformats.org/officeDocument/2006/math" xmlns:v="urn:schemas-microsoft-com:vml" xmlns:wp14="http://schemas.microsoft.com/office/word/2010/wordprocessingDrawing" xmlns:wp="http://schemas.openxmlformats.org/drawingml/2006/wordprocessingDrawing" xmlns:w10="urn:schemas-microsoft-com:office:word" xmlns:w="http://schemas.openxmlformats.org/wordprocessingml/2006/main" xmlns:w14="http://schemas.microsoft.com/office/word/2010/wordml" xmlns:w15="http://schemas.microsoft.com/office/word/2012/wordml" xmlns:w16se="http://schemas.microsoft.com/office/word/2015/wordml/symex" xmlns:wpg="http://schemas.microsoft.com/office/word/2010/wordprocessingGroup" xmlns:wpi="http://schemas.microsoft.com/office/word/2010/wordprocessingInk" xmlns:wne="http://schemas.microsoft.com/office/word/2006/wordml" xmlns:wps="http://schemas.microsoft.com/office/word/2010/wordprocessingShape" mc:Ignorable="w14 w15 w16se wp14">
+<w:footnotes xmlns:wpc="http://schemas.microsoft.com/office/word/2010/wordprocessingCanvas" xmlns:cx="http://schemas.microsoft.com/office/drawing/2014/chartex" xmlns:cx1="http://schemas.microsoft.com/office/drawing/2015/9/8/chartex" xmlns:cx2="http://schemas.microsoft.com/office/drawing/2015/10/21/chartex" xmlns:cx3="http://schemas.microsoft.com/office/drawing/2016/5/9/chartex" xmlns:cx4="http://schemas.microsoft.com/office/drawing/2016/5/10/chartex" xmlns:cx5="http://schemas.microsoft.com/office/drawing/2016/5/11/chartex" xmlns:cx6="http://schemas.microsoft.com/office/drawing/2016/5/12/chartex" xmlns:cx7="http://schemas.microsoft.com/office/drawing/2016/5/13/chartex" xmlns:cx8="http://schemas.microsoft.com/office/drawing/2016/5/14/chartex" xmlns:mc="http://schemas.openxmlformats.org/markup-compatibility/2006" xmlns:aink="http://schemas.microsoft.com/office/drawing/2016/ink" xmlns:am3d="http://schemas.microsoft.com/office/drawing/2017/model3d" xmlns:o="urn:schemas-microsoft-com:office:office" xmlns:r="http://schemas.openxmlformats.org/officeDocument/2006/relationships" xmlns:m="http://schemas.openxmlformats.org/officeDocument/2006/math" xmlns:v="urn:schemas-microsoft-com:vml" xmlns:wp14="http://schemas.microsoft.com/office/word/2010/wordprocessingDrawing" xmlns:wp="http://schemas.openxmlformats.org/drawingml/2006/wordprocessingDrawing" xmlns:w10="urn:schemas-microsoft-com:office:word" xmlns:w="http://schemas.openxmlformats.org/wordprocessingml/2006/main" xmlns:w14="http://schemas.microsoft.com/office/word/2010/wordml" xmlns:w15="http://schemas.microsoft.com/office/word/2012/wordml" xmlns:w16cex="http://schemas.microsoft.com/office/word/2018/wordml/cex" xmlns:w16cid="http://schemas.microsoft.com/office/word/2016/wordml/cid" xmlns:w16="http://schemas.microsoft.com/office/word/2018/wordml" xmlns:w16sdtdh="http://schemas.microsoft.com/office/word/2020/wordml/sdtdatahash" xmlns:w16se="http://schemas.microsoft.com/office/word/2015/wordml/symex" xmlns:wpg="http://schemas.microsoft.com/office/word/2010/wordprocessingGroup" xmlns:wpi="http://schemas.microsoft.com/office/word/2010/wordprocessingInk" xmlns:wne="http://schemas.microsoft.com/office/word/2006/wordml" xmlns:wps="http://schemas.microsoft.com/office/word/2010/wordprocessingShape" mc:Ignorable="w14 w15 w16se w16cid w16 w16cex w16sdtdh wp14">
   <w:footnote w:type="separator" w:id="-1">
     <w:p>
       <w:pPr>
@@ -2978,7 +3822,7 @@
 </file>
 
 <file path=word/numbering.xml><?xml version="1.0" encoding="utf-8"?>
-<w:numbering xmlns:wpc="http://schemas.microsoft.com/office/word/2010/wordprocessingCanvas" xmlns:cx="http://schemas.microsoft.com/office/drawing/2014/chartex" xmlns:mc="http://schemas.openxmlformats.org/markup-compatibility/2006" xmlns:o="urn:schemas-microsoft-com:office:office" xmlns:r="http://schemas.openxmlformats.org/officeDocument/2006/relationships" xmlns:m="http://schemas.openxmlformats.org/officeDocument/2006/math" xmlns:v="urn:schemas-microsoft-com:vml" xmlns:wp14="http://schemas.microsoft.com/office/word/2010/wordprocessingDrawing" xmlns:wp="http://schemas.openxmlformats.org/drawingml/2006/wordprocessingDrawing" xmlns:w10="urn:schemas-microsoft-com:office:word" xmlns:w="http://schemas.openxmlformats.org/wordprocessingml/2006/main" xmlns:w14="http://schemas.microsoft.com/office/word/2010/wordml" xmlns:w15="http://schemas.microsoft.com/office/word/2012/wordml" xmlns:w16se="http://schemas.microsoft.com/office/word/2015/wordml/symex" xmlns:wpg="http://schemas.microsoft.com/office/word/2010/wordprocessingGroup" xmlns:wpi="http://schemas.microsoft.com/office/word/2010/wordprocessingInk" xmlns:wne="http://schemas.microsoft.com/office/word/2006/wordml" xmlns:wps="http://schemas.microsoft.com/office/word/2010/wordprocessingShape" mc:Ignorable="w14 w15 w16se wp14">
+<w:numbering xmlns:wpc="http://schemas.microsoft.com/office/word/2010/wordprocessingCanvas" xmlns:cx="http://schemas.microsoft.com/office/drawing/2014/chartex" xmlns:cx1="http://schemas.microsoft.com/office/drawing/2015/9/8/chartex" xmlns:cx2="http://schemas.microsoft.com/office/drawing/2015/10/21/chartex" xmlns:cx3="http://schemas.microsoft.com/office/drawing/2016/5/9/chartex" xmlns:cx4="http://schemas.microsoft.com/office/drawing/2016/5/10/chartex" xmlns:cx5="http://schemas.microsoft.com/office/drawing/2016/5/11/chartex" xmlns:cx6="http://schemas.microsoft.com/office/drawing/2016/5/12/chartex" xmlns:cx7="http://schemas.microsoft.com/office/drawing/2016/5/13/chartex" xmlns:cx8="http://schemas.microsoft.com/office/drawing/2016/5/14/chartex" xmlns:mc="http://schemas.openxmlformats.org/markup-compatibility/2006" xmlns:aink="http://schemas.microsoft.com/office/drawing/2016/ink" xmlns:am3d="http://schemas.microsoft.com/office/drawing/2017/model3d" xmlns:o="urn:schemas-microsoft-com:office:office" xmlns:r="http://schemas.openxmlformats.org/officeDocument/2006/relationships" xmlns:m="http://schemas.openxmlformats.org/officeDocument/2006/math" xmlns:v="urn:schemas-microsoft-com:vml" xmlns:wp14="http://schemas.microsoft.com/office/word/2010/wordprocessingDrawing" xmlns:wp="http://schemas.openxmlformats.org/drawingml/2006/wordprocessingDrawing" xmlns:w10="urn:schemas-microsoft-com:office:word" xmlns:w="http://schemas.openxmlformats.org/wordprocessingml/2006/main" xmlns:w14="http://schemas.microsoft.com/office/word/2010/wordml" xmlns:w15="http://schemas.microsoft.com/office/word/2012/wordml" xmlns:w16cex="http://schemas.microsoft.com/office/word/2018/wordml/cex" xmlns:w16cid="http://schemas.microsoft.com/office/word/2016/wordml/cid" xmlns:w16="http://schemas.microsoft.com/office/word/2018/wordml" xmlns:w16sdtdh="http://schemas.microsoft.com/office/word/2020/wordml/sdtdatahash" xmlns:w16se="http://schemas.microsoft.com/office/word/2015/wordml/symex" xmlns:wpg="http://schemas.microsoft.com/office/word/2010/wordprocessingGroup" xmlns:wpi="http://schemas.microsoft.com/office/word/2010/wordprocessingInk" xmlns:wne="http://schemas.microsoft.com/office/word/2006/wordml" xmlns:wps="http://schemas.microsoft.com/office/word/2010/wordprocessingShape" mc:Ignorable="w14 w15 w16se w16cid w16 w16cex w16sdtdh wp14">
   <w:abstractNum w:abstractNumId="0" w15:restartNumberingAfterBreak="0">
     <w:nsid w:val="00992426"/>
     <w:multiLevelType w:val="hybridMultilevel"/>
@@ -3375,7 +4219,7 @@
 </file>
 
 <file path=word/styles.xml><?xml version="1.0" encoding="utf-8"?>
-<w:styles xmlns:mc="http://schemas.openxmlformats.org/markup-compatibility/2006" xmlns:r="http://schemas.openxmlformats.org/officeDocument/2006/relationships" xmlns:w="http://schemas.openxmlformats.org/wordprocessingml/2006/main" xmlns:w14="http://schemas.microsoft.com/office/word/2010/wordml" xmlns:w15="http://schemas.microsoft.com/office/word/2012/wordml" xmlns:w16se="http://schemas.microsoft.com/office/word/2015/wordml/symex" mc:Ignorable="w14 w15 w16se">
+<w:styles xmlns:mc="http://schemas.openxmlformats.org/markup-compatibility/2006" xmlns:r="http://schemas.openxmlformats.org/officeDocument/2006/relationships" xmlns:w="http://schemas.openxmlformats.org/wordprocessingml/2006/main" xmlns:w14="http://schemas.microsoft.com/office/word/2010/wordml" xmlns:w15="http://schemas.microsoft.com/office/word/2012/wordml" xmlns:w16cex="http://schemas.microsoft.com/office/word/2018/wordml/cex" xmlns:w16cid="http://schemas.microsoft.com/office/word/2016/wordml/cid" xmlns:w16="http://schemas.microsoft.com/office/word/2018/wordml" xmlns:w16sdtdh="http://schemas.microsoft.com/office/word/2020/wordml/sdtdatahash" xmlns:w16se="http://schemas.microsoft.com/office/word/2015/wordml/symex" mc:Ignorable="w14 w15 w16se w16cid w16 w16cex w16sdtdh">
   <w:docDefaults>
     <w:rPrDefault>
       <w:rPr>
@@ -3391,7 +4235,7 @@
       </w:pPr>
     </w:pPrDefault>
   </w:docDefaults>
-  <w:latentStyles w:defLockedState="0" w:defUIPriority="99" w:defSemiHidden="0" w:defUnhideWhenUsed="0" w:defQFormat="0" w:count="371">
+  <w:latentStyles w:defLockedState="0" w:defUIPriority="99" w:defSemiHidden="0" w:defUnhideWhenUsed="0" w:defQFormat="0" w:count="376">
     <w:lsdException w:name="Normal" w:uiPriority="0" w:qFormat="1"/>
     <w:lsdException w:name="heading 1" w:uiPriority="9" w:qFormat="1"/>
     <w:lsdException w:name="heading 2" w:semiHidden="1" w:uiPriority="9" w:unhideWhenUsed="1" w:qFormat="1"/>
@@ -3497,7 +4341,6 @@
     <w:lsdException w:name="HTML Sample" w:semiHidden="1" w:unhideWhenUsed="1"/>
     <w:lsdException w:name="HTML Typewriter" w:semiHidden="1" w:unhideWhenUsed="1"/>
     <w:lsdException w:name="HTML Variable" w:semiHidden="1" w:unhideWhenUsed="1"/>
-    <w:lsdException w:name="Normal Table" w:semiHidden="1" w:unhideWhenUsed="1"/>
     <w:lsdException w:name="annotation subject" w:semiHidden="1" w:unhideWhenUsed="1"/>
     <w:lsdException w:name="No List" w:semiHidden="1" w:unhideWhenUsed="1"/>
     <w:lsdException w:name="Outline List 1" w:semiHidden="1" w:unhideWhenUsed="1"/>
@@ -3540,11 +4383,8 @@
     <w:lsdException w:name="Table Contemporary" w:semiHidden="1" w:unhideWhenUsed="1"/>
     <w:lsdException w:name="Table Elegant" w:semiHidden="1" w:unhideWhenUsed="1"/>
     <w:lsdException w:name="Table Professional" w:semiHidden="1" w:unhideWhenUsed="1"/>
-    <w:lsdException w:name="Table Subtle 1" w:semiHidden="1" w:unhideWhenUsed="1"/>
     <w:lsdException w:name="Table Subtle 2" w:semiHidden="1" w:unhideWhenUsed="1"/>
     <w:lsdException w:name="Table Web 1" w:semiHidden="1" w:unhideWhenUsed="1"/>
-    <w:lsdException w:name="Table Web 2" w:semiHidden="1" w:unhideWhenUsed="1"/>
-    <w:lsdException w:name="Table Web 3" w:semiHidden="1" w:unhideWhenUsed="1"/>
     <w:lsdException w:name="Balloon Text" w:semiHidden="1" w:unhideWhenUsed="1"/>
     <w:lsdException w:name="Table Grid" w:uiPriority="39"/>
     <w:lsdException w:name="Table Theme" w:semiHidden="1" w:unhideWhenUsed="1"/>
@@ -3763,18 +4603,23 @@
     <w:lsdException w:name="List Table 5 Dark Accent 6" w:uiPriority="50"/>
     <w:lsdException w:name="List Table 6 Colorful Accent 6" w:uiPriority="51"/>
     <w:lsdException w:name="List Table 7 Colorful Accent 6" w:uiPriority="52"/>
+    <w:lsdException w:name="Mention" w:semiHidden="1" w:unhideWhenUsed="1"/>
+    <w:lsdException w:name="Smart Hyperlink" w:semiHidden="1" w:unhideWhenUsed="1"/>
+    <w:lsdException w:name="Hashtag" w:semiHidden="1" w:unhideWhenUsed="1"/>
+    <w:lsdException w:name="Unresolved Mention" w:semiHidden="1" w:unhideWhenUsed="1"/>
+    <w:lsdException w:name="Smart Link" w:semiHidden="1" w:unhideWhenUsed="1"/>
   </w:latentStyles>
-  <w:style w:type="paragraph" w:default="1" w:styleId="a">
+  <w:style w:type="paragraph" w:default="1" w:styleId="Normal">
     <w:name w:val="Normal"/>
     <w:qFormat/>
   </w:style>
-  <w:style w:type="character" w:default="1" w:styleId="a0">
+  <w:style w:type="character" w:default="1" w:styleId="DefaultParagraphFont">
     <w:name w:val="Default Paragraph Font"/>
     <w:uiPriority w:val="1"/>
     <w:semiHidden/>
     <w:unhideWhenUsed/>
   </w:style>
-  <w:style w:type="table" w:default="1" w:styleId="a1">
+  <w:style w:type="table" w:default="1" w:styleId="TableNormal">
     <w:name w:val="Normal Table"/>
     <w:uiPriority w:val="99"/>
     <w:semiHidden/>
@@ -3789,15 +4634,15 @@
       </w:tblCellMar>
     </w:tblPr>
   </w:style>
-  <w:style w:type="numbering" w:default="1" w:styleId="a2">
+  <w:style w:type="numbering" w:default="1" w:styleId="NoList">
     <w:name w:val="No List"/>
     <w:uiPriority w:val="99"/>
     <w:semiHidden/>
     <w:unhideWhenUsed/>
   </w:style>
-  <w:style w:type="paragraph" w:styleId="a3">
+  <w:style w:type="paragraph" w:styleId="ListParagraph">
     <w:name w:val="List Paragraph"/>
-    <w:basedOn w:val="a"/>
+    <w:basedOn w:val="Normal"/>
     <w:uiPriority w:val="34"/>
     <w:qFormat/>
     <w:rsid w:val="001B4CFA"/>
@@ -3806,10 +4651,10 @@
       <w:contextualSpacing/>
     </w:pPr>
   </w:style>
-  <w:style w:type="paragraph" w:styleId="a4">
+  <w:style w:type="paragraph" w:styleId="Header">
     <w:name w:val="header"/>
-    <w:basedOn w:val="a"/>
-    <w:link w:val="a5"/>
+    <w:basedOn w:val="Normal"/>
+    <w:link w:val="HeaderChar"/>
     <w:uiPriority w:val="99"/>
     <w:unhideWhenUsed/>
     <w:rsid w:val="000D54DC"/>
@@ -3821,17 +4666,17 @@
       <w:spacing w:after="0" w:line="240" w:lineRule="auto"/>
     </w:pPr>
   </w:style>
-  <w:style w:type="character" w:customStyle="1" w:styleId="a5">
-    <w:name w:val="Горен колонтитул Знак"/>
-    <w:basedOn w:val="a0"/>
-    <w:link w:val="a4"/>
+  <w:style w:type="character" w:customStyle="1" w:styleId="HeaderChar">
+    <w:name w:val="Header Char"/>
+    <w:basedOn w:val="DefaultParagraphFont"/>
+    <w:link w:val="Header"/>
     <w:uiPriority w:val="99"/>
     <w:rsid w:val="000D54DC"/>
   </w:style>
-  <w:style w:type="paragraph" w:styleId="a6">
+  <w:style w:type="paragraph" w:styleId="Footer">
     <w:name w:val="footer"/>
-    <w:basedOn w:val="a"/>
-    <w:link w:val="a7"/>
+    <w:basedOn w:val="Normal"/>
+    <w:link w:val="FooterChar"/>
     <w:uiPriority w:val="99"/>
     <w:unhideWhenUsed/>
     <w:rsid w:val="000D54DC"/>
@@ -3843,10 +4688,10 @@
       <w:spacing w:after="0" w:line="240" w:lineRule="auto"/>
     </w:pPr>
   </w:style>
-  <w:style w:type="character" w:customStyle="1" w:styleId="a7">
-    <w:name w:val="Долен колонтитул Знак"/>
-    <w:basedOn w:val="a0"/>
-    <w:link w:val="a6"/>
+  <w:style w:type="character" w:customStyle="1" w:styleId="FooterChar">
+    <w:name w:val="Footer Char"/>
+    <w:basedOn w:val="DefaultParagraphFont"/>
+    <w:link w:val="Footer"/>
     <w:uiPriority w:val="99"/>
     <w:rsid w:val="000D54DC"/>
   </w:style>

</xml_diff>